<commit_message>
transition to reevant factors
</commit_message>
<xml_diff>
--- a/II.1- Relevant Factors/Transition for the 5 Relevant Factors.docx
+++ b/II.1- Relevant Factors/Transition for the 5 Relevant Factors.docx
@@ -5,6 +5,7 @@
     <w:p>
       <w:pPr>
         <w:pStyle w:val="Titre"/>
+        <w:jc w:val="both"/>
         <w:rPr>
           <w:lang w:val="en-US"/>
         </w:rPr>
@@ -24,6 +25,7 @@
     </w:p>
     <w:p>
       <w:pPr>
+        <w:jc w:val="both"/>
         <w:rPr>
           <w:lang w:val="en-US"/>
         </w:rPr>
@@ -31,15 +33,16 @@
     </w:p>
     <w:p>
       <w:pPr>
-        <w:rPr>
-          <w:lang w:val="en-US"/>
-        </w:rPr>
-      </w:pPr>
-      <w:r>
-        <w:rPr>
-          <w:lang w:val="en-US"/>
-        </w:rPr>
-        <w:t>Relying on previous data, 5 factors appear</w:t>
+        <w:jc w:val="both"/>
+        <w:rPr>
+          <w:lang w:val="en-US"/>
+        </w:rPr>
+      </w:pPr>
+      <w:r>
+        <w:rPr>
+          <w:lang w:val="en-US"/>
+        </w:rPr>
+        <w:t>Relying on previous data, 5 factors appear to have most influence on the market.</w:t>
       </w:r>
       <w:r>
         <w:rPr>
@@ -51,13 +54,111 @@
         <w:rPr>
           <w:lang w:val="en-US"/>
         </w:rPr>
-        <w:t>to have most influence on the market.</w:t>
+        <w:t xml:space="preserve">Case studies of </w:t>
+      </w:r>
+      <w:proofErr w:type="spellStart"/>
+      <w:r>
+        <w:rPr>
+          <w:lang w:val="en-US"/>
+        </w:rPr>
+        <w:t>ChargePoint</w:t>
+      </w:r>
+      <w:proofErr w:type="spellEnd"/>
+      <w:r>
+        <w:rPr>
+          <w:lang w:val="en-US"/>
+        </w:rPr>
+        <w:t xml:space="preserve"> and </w:t>
+      </w:r>
+      <w:proofErr w:type="spellStart"/>
+      <w:r>
+        <w:rPr>
+          <w:lang w:val="en-US"/>
+        </w:rPr>
+        <w:t>CHAdeMO</w:t>
+      </w:r>
+      <w:proofErr w:type="spellEnd"/>
+      <w:r>
+        <w:rPr>
+          <w:lang w:val="en-US"/>
+        </w:rPr>
+        <w:t xml:space="preserve"> show the importance of Technology in the race to leadership. The global context indicates that energy issues are a fundamental factor. Also, </w:t>
+      </w:r>
+      <w:r>
+        <w:rPr>
+          <w:lang w:val="en-US"/>
+        </w:rPr>
+        <w:t>most of the</w:t>
+      </w:r>
+      <w:r>
+        <w:rPr>
+          <w:lang w:val="en-US"/>
+        </w:rPr>
+        <w:t xml:space="preserve"> data seem</w:t>
+      </w:r>
+      <w:bookmarkStart w:id="0" w:name="_GoBack"/>
+      <w:bookmarkEnd w:id="0"/>
+      <w:r>
+        <w:rPr>
+          <w:lang w:val="en-US"/>
+        </w:rPr>
+        <w:t xml:space="preserve"> to indicate that</w:t>
+      </w:r>
+      <w:r>
+        <w:rPr>
+          <w:lang w:val="en-US"/>
+        </w:rPr>
+        <w:t xml:space="preserve"> government action </w:t>
+      </w:r>
+      <w:r>
+        <w:rPr>
+          <w:lang w:val="en-US"/>
+        </w:rPr>
+        <w:t>is</w:t>
       </w:r>
       <w:r>
         <w:rPr>
           <w:lang w:val="en-US"/>
         </w:rPr>
         <w:t xml:space="preserve"> </w:t>
+      </w:r>
+      <w:r>
+        <w:rPr>
+          <w:lang w:val="en-US"/>
+        </w:rPr>
+        <w:t>important</w:t>
+      </w:r>
+      <w:r>
+        <w:rPr>
+          <w:lang w:val="en-US"/>
+        </w:rPr>
+        <w:t xml:space="preserve">, if only to get </w:t>
+      </w:r>
+      <w:r>
+        <w:rPr>
+          <w:lang w:val="en-US"/>
+        </w:rPr>
+        <w:t>subsidies</w:t>
+      </w:r>
+      <w:r>
+        <w:rPr>
+          <w:lang w:val="en-US"/>
+        </w:rPr>
+        <w:t xml:space="preserve"> but more importantly authorizations.</w:t>
+      </w:r>
+    </w:p>
+    <w:p>
+      <w:pPr>
+        <w:jc w:val="both"/>
+        <w:rPr>
+          <w:lang w:val="en-US"/>
+        </w:rPr>
+      </w:pPr>
+      <w:r>
+        <w:rPr>
+          <w:lang w:val="en-US"/>
+        </w:rPr>
+        <w:t>Thus, the following part will detail how the Charging Stations Market is impacted by:</w:t>
       </w:r>
     </w:p>
     <w:p>
@@ -67,15 +168,16 @@
           <w:ilvl w:val="0"/>
           <w:numId w:val="1"/>
         </w:numPr>
-        <w:rPr>
-          <w:lang w:val="en-US"/>
-        </w:rPr>
-      </w:pPr>
-      <w:r>
-        <w:rPr>
-          <w:lang w:val="en-US"/>
-        </w:rPr>
-        <w:t>Impact of Government action</w:t>
+        <w:jc w:val="both"/>
+        <w:rPr>
+          <w:lang w:val="en-US"/>
+        </w:rPr>
+      </w:pPr>
+      <w:r>
+        <w:rPr>
+          <w:lang w:val="en-US"/>
+        </w:rPr>
+        <w:t>Energy</w:t>
       </w:r>
     </w:p>
     <w:p>
@@ -85,15 +187,16 @@
           <w:ilvl w:val="0"/>
           <w:numId w:val="1"/>
         </w:numPr>
-        <w:rPr>
-          <w:lang w:val="en-US"/>
-        </w:rPr>
-      </w:pPr>
-      <w:r>
-        <w:rPr>
-          <w:lang w:val="en-US"/>
-        </w:rPr>
-        <w:t>Architecture and Zoning</w:t>
+        <w:jc w:val="both"/>
+        <w:rPr>
+          <w:lang w:val="en-US"/>
+        </w:rPr>
+      </w:pPr>
+      <w:r>
+        <w:rPr>
+          <w:lang w:val="en-US"/>
+        </w:rPr>
+        <w:t>Government action</w:t>
       </w:r>
     </w:p>
     <w:p>
@@ -103,6 +206,7 @@
           <w:ilvl w:val="0"/>
           <w:numId w:val="1"/>
         </w:numPr>
+        <w:jc w:val="both"/>
         <w:rPr>
           <w:lang w:val="en-US"/>
         </w:rPr>
@@ -121,15 +225,16 @@
           <w:ilvl w:val="0"/>
           <w:numId w:val="1"/>
         </w:numPr>
-        <w:rPr>
-          <w:lang w:val="en-US"/>
-        </w:rPr>
-      </w:pPr>
-      <w:r>
-        <w:rPr>
-          <w:lang w:val="en-US"/>
-        </w:rPr>
-        <w:t>Energy</w:t>
+        <w:jc w:val="both"/>
+        <w:rPr>
+          <w:lang w:val="en-US"/>
+        </w:rPr>
+      </w:pPr>
+      <w:r>
+        <w:rPr>
+          <w:lang w:val="en-US"/>
+        </w:rPr>
+        <w:t>Payment</w:t>
       </w:r>
     </w:p>
     <w:p>
@@ -139,21 +244,21 @@
           <w:ilvl w:val="0"/>
           <w:numId w:val="1"/>
         </w:numPr>
-        <w:rPr>
-          <w:lang w:val="en-US"/>
-        </w:rPr>
-      </w:pPr>
-      <w:r>
-        <w:rPr>
-          <w:lang w:val="en-US"/>
-        </w:rPr>
-        <w:t>Batteries</w:t>
-      </w:r>
-      <w:bookmarkStart w:id="0" w:name="_GoBack"/>
-      <w:bookmarkEnd w:id="0"/>
+        <w:jc w:val="both"/>
+        <w:rPr>
+          <w:lang w:val="en-US"/>
+        </w:rPr>
+      </w:pPr>
+      <w:r>
+        <w:rPr>
+          <w:lang w:val="en-US"/>
+        </w:rPr>
+        <w:t>Authorization</w:t>
+      </w:r>
     </w:p>
     <w:p>
       <w:pPr>
+        <w:jc w:val="both"/>
         <w:rPr>
           <w:lang w:val="en-US"/>
         </w:rPr>

</xml_diff>